<commit_message>
Upgrade zařazení bodu k projednání
</commit_message>
<xml_diff>
--- a/docassemble/VzoryPravnichPodani/data/templates/BodKProjednani.docx
+++ b/docassemble/VzoryPravnichPodani/data/templates/BodKProjednani.docx
@@ -1,6 +1,6 @@
 
 <file path=word/document.xml><?xml version="1.0" encoding="utf-8"?>
-<w:document xmlns:wpc="http://schemas.microsoft.com/office/word/2010/wordprocessingCanvas" xmlns:cx="http://schemas.microsoft.com/office/drawing/2014/chartex" xmlns:cx1="http://schemas.microsoft.com/office/drawing/2015/9/8/chartex" xmlns:cx2="http://schemas.microsoft.com/office/drawing/2015/10/21/chartex" xmlns:cx3="http://schemas.microsoft.com/office/drawing/2016/5/9/chartex" xmlns:cx4="http://schemas.microsoft.com/office/drawing/2016/5/10/chartex" xmlns:cx5="http://schemas.microsoft.com/office/drawing/2016/5/11/chartex" xmlns:cx6="http://schemas.microsoft.com/office/drawing/2016/5/12/chartex" xmlns:cx7="http://schemas.microsoft.com/office/drawing/2016/5/13/chartex" xmlns:cx8="http://schemas.microsoft.com/office/drawing/2016/5/14/chartex" xmlns:mc="http://schemas.openxmlformats.org/markup-compatibility/2006" xmlns:aink="http://schemas.microsoft.com/office/drawing/2016/ink" xmlns:am3d="http://schemas.microsoft.com/office/drawing/2017/model3d" xmlns:o="urn:schemas-microsoft-com:office:office" xmlns:r="http://schemas.openxmlformats.org/officeDocument/2006/relationships" xmlns:m="http://schemas.openxmlformats.org/officeDocument/2006/math" xmlns:v="urn:schemas-microsoft-com:vml" xmlns:wp14="http://schemas.microsoft.com/office/word/2010/wordprocessingDrawing" xmlns:wp="http://schemas.openxmlformats.org/drawingml/2006/wordprocessingDrawing" xmlns:w10="urn:schemas-microsoft-com:office:word" xmlns:w="http://schemas.openxmlformats.org/wordprocessingml/2006/main" xmlns:w14="http://schemas.microsoft.com/office/word/2010/wordml" xmlns:w15="http://schemas.microsoft.com/office/word/2012/wordml" xmlns:w16cex="http://schemas.microsoft.com/office/word/2018/wordml/cex" xmlns:w16cid="http://schemas.microsoft.com/office/word/2016/wordml/cid" xmlns:w16="http://schemas.microsoft.com/office/word/2018/wordml" xmlns:w16sdtdh="http://schemas.microsoft.com/office/word/2020/wordml/sdtdatahash" xmlns:w16se="http://schemas.microsoft.com/office/word/2015/wordml/symex" xmlns:wpg="http://schemas.microsoft.com/office/word/2010/wordprocessingGroup" xmlns:wpi="http://schemas.microsoft.com/office/word/2010/wordprocessingInk" xmlns:wne="http://schemas.microsoft.com/office/word/2006/wordml" xmlns:wps="http://schemas.microsoft.com/office/word/2010/wordprocessingShape" mc:Ignorable="w14 w15 w16se w16cid w16 w16cex w16sdtdh wp14">
+<w:document xmlns:wpc="http://schemas.microsoft.com/office/word/2010/wordprocessingCanvas" xmlns:cx="http://schemas.microsoft.com/office/drawing/2014/chartex" xmlns:cx1="http://schemas.microsoft.com/office/drawing/2015/9/8/chartex" xmlns:cx2="http://schemas.microsoft.com/office/drawing/2015/10/21/chartex" xmlns:cx3="http://schemas.microsoft.com/office/drawing/2016/5/9/chartex" xmlns:cx4="http://schemas.microsoft.com/office/drawing/2016/5/10/chartex" xmlns:cx5="http://schemas.microsoft.com/office/drawing/2016/5/11/chartex" xmlns:cx6="http://schemas.microsoft.com/office/drawing/2016/5/12/chartex" xmlns:cx7="http://schemas.microsoft.com/office/drawing/2016/5/13/chartex" xmlns:cx8="http://schemas.microsoft.com/office/drawing/2016/5/14/chartex" xmlns:mc="http://schemas.openxmlformats.org/markup-compatibility/2006" xmlns:aink="http://schemas.microsoft.com/office/drawing/2016/ink" xmlns:am3d="http://schemas.microsoft.com/office/drawing/2017/model3d" xmlns:o="urn:schemas-microsoft-com:office:office" xmlns:oel="http://schemas.microsoft.com/office/2019/extlst" xmlns:r="http://schemas.openxmlformats.org/officeDocument/2006/relationships" xmlns:m="http://schemas.openxmlformats.org/officeDocument/2006/math" xmlns:v="urn:schemas-microsoft-com:vml" xmlns:wp14="http://schemas.microsoft.com/office/word/2010/wordprocessingDrawing" xmlns:wp="http://schemas.openxmlformats.org/drawingml/2006/wordprocessingDrawing" xmlns:w10="urn:schemas-microsoft-com:office:word" xmlns:w="http://schemas.openxmlformats.org/wordprocessingml/2006/main" xmlns:w14="http://schemas.microsoft.com/office/word/2010/wordml" xmlns:w15="http://schemas.microsoft.com/office/word/2012/wordml" xmlns:w16cex="http://schemas.microsoft.com/office/word/2018/wordml/cex" xmlns:w16cid="http://schemas.microsoft.com/office/word/2016/wordml/cid" xmlns:w16="http://schemas.microsoft.com/office/word/2018/wordml" xmlns:w16sdtdh="http://schemas.microsoft.com/office/word/2020/wordml/sdtdatahash" xmlns:w16se="http://schemas.microsoft.com/office/word/2015/wordml/symex" xmlns:wpg="http://schemas.microsoft.com/office/word/2010/wordprocessingGroup" xmlns:wpi="http://schemas.microsoft.com/office/word/2010/wordprocessingInk" xmlns:wne="http://schemas.microsoft.com/office/word/2006/wordml" xmlns:wps="http://schemas.microsoft.com/office/word/2010/wordprocessingShape" mc:Ignorable="w14 w15 w16se w16cid w16 w16cex w16sdtdh wp14">
   <w:background w:color="FFFFFF"/>
   <w:body>
     <w:p>
@@ -19,12 +19,19 @@
       <w:pPr>
         <w:pStyle w:val="Adresa"/>
       </w:pPr>
-      <w:r>
-        <w:t>{{ Adresat.</w:t>
+      <w:proofErr w:type="gramStart"/>
+      <w:r>
+        <w:t xml:space="preserve">{{ </w:t>
+      </w:r>
+      <w:proofErr w:type="spellStart"/>
+      <w:r>
+        <w:t>Adresat.</w:t>
       </w:r>
       <w:r>
         <w:t>organ</w:t>
       </w:r>
+      <w:proofErr w:type="spellEnd"/>
+      <w:proofErr w:type="gramEnd"/>
       <w:r>
         <w:t xml:space="preserve"> }}</w:t>
       </w:r>
@@ -32,25 +39,56 @@
         <w:t xml:space="preserve"> obce </w:t>
       </w:r>
       <w:r>
-        <w:t>{{ Adresat.</w:t>
+        <w:t xml:space="preserve">{{ </w:t>
+      </w:r>
+      <w:proofErr w:type="spellStart"/>
+      <w:r>
+        <w:t>Adresat.</w:t>
       </w:r>
       <w:r>
         <w:t>obec</w:t>
       </w:r>
+      <w:proofErr w:type="spellEnd"/>
       <w:r>
         <w:t>}}</w:t>
       </w:r>
       <w:r>
         <w:br/>
-        <w:t>{{ Adresat.ulice }}</w:t>
+        <w:t xml:space="preserve">{{ </w:t>
+      </w:r>
+      <w:proofErr w:type="spellStart"/>
+      <w:r>
+        <w:t>Adresat.ulice</w:t>
+      </w:r>
+      <w:proofErr w:type="spellEnd"/>
+      <w:r>
+        <w:t xml:space="preserve"> }}</w:t>
       </w:r>
     </w:p>
     <w:p>
       <w:pPr>
         <w:pStyle w:val="Adresa"/>
       </w:pPr>
-      <w:r>
-        <w:t>{{ Adresat.psc }} {{ Adresat.obec }}</w:t>
+      <w:proofErr w:type="gramStart"/>
+      <w:r>
+        <w:t xml:space="preserve">{{ </w:t>
+      </w:r>
+      <w:proofErr w:type="spellStart"/>
+      <w:r>
+        <w:t>Adresat.psc</w:t>
+      </w:r>
+      <w:proofErr w:type="spellEnd"/>
+      <w:proofErr w:type="gramEnd"/>
+      <w:r>
+        <w:t xml:space="preserve"> }} {{ </w:t>
+      </w:r>
+      <w:proofErr w:type="spellStart"/>
+      <w:r>
+        <w:t>Adresat.obec</w:t>
+      </w:r>
+      <w:proofErr w:type="spellEnd"/>
+      <w:r>
+        <w:t xml:space="preserve"> }}</w:t>
       </w:r>
     </w:p>
     <w:p>
@@ -61,23 +99,81 @@
       <w:r>
         <w:t xml:space="preserve">Dne: </w:t>
       </w:r>
+      <w:proofErr w:type="gramStart"/>
       <w:r>
         <w:rPr>
           <w:color w:val="000000"/>
         </w:rPr>
-        <w:t>{{ format_date(</w:t>
-      </w:r>
+        <w:t xml:space="preserve">{{ </w:t>
+      </w:r>
+      <w:proofErr w:type="spellStart"/>
       <w:r>
         <w:rPr>
           <w:color w:val="000000"/>
         </w:rPr>
-        <w:t>today()</w:t>
-      </w:r>
+        <w:t>format</w:t>
+      </w:r>
+      <w:proofErr w:type="gramEnd"/>
       <w:r>
         <w:rPr>
           <w:color w:val="000000"/>
         </w:rPr>
-        <w:t>, format=‘dd.MM.yyyy‘)  }}</w:t>
+        <w:t>_date</w:t>
+      </w:r>
+      <w:proofErr w:type="spellEnd"/>
+      <w:r>
+        <w:rPr>
+          <w:color w:val="000000"/>
+        </w:rPr>
+        <w:t>(</w:t>
+      </w:r>
+      <w:proofErr w:type="spellStart"/>
+      <w:r>
+        <w:rPr>
+          <w:color w:val="000000"/>
+        </w:rPr>
+        <w:t>today</w:t>
+      </w:r>
+      <w:proofErr w:type="spellEnd"/>
+      <w:r>
+        <w:rPr>
+          <w:color w:val="000000"/>
+        </w:rPr>
+        <w:t>()</w:t>
+      </w:r>
+      <w:r>
+        <w:rPr>
+          <w:color w:val="000000"/>
+        </w:rPr>
+        <w:t xml:space="preserve">, </w:t>
+      </w:r>
+      <w:proofErr w:type="spellStart"/>
+      <w:r>
+        <w:rPr>
+          <w:color w:val="000000"/>
+        </w:rPr>
+        <w:t>format</w:t>
+      </w:r>
+      <w:proofErr w:type="spellEnd"/>
+      <w:r>
+        <w:rPr>
+          <w:color w:val="000000"/>
+        </w:rPr>
+        <w:t>=‘</w:t>
+      </w:r>
+      <w:proofErr w:type="spellStart"/>
+      <w:r>
+        <w:rPr>
+          <w:color w:val="000000"/>
+        </w:rPr>
+        <w:t>dd.MM.yyyy</w:t>
+      </w:r>
+      <w:proofErr w:type="spellEnd"/>
+      <w:r>
+        <w:rPr>
+          <w:color w:val="000000"/>
+        </w:rPr>
+        <w:t>‘)  }}</w:t>
       </w:r>
     </w:p>
     <w:p>
@@ -111,26 +207,44 @@
         </w:rPr>
         <w:t xml:space="preserve"> </w:t>
       </w:r>
+      <w:proofErr w:type="gramStart"/>
       <w:r>
         <w:rPr>
           <w:rFonts w:ascii="Gill Sans MT" w:hAnsi="Gill Sans MT"/>
           <w:lang w:val="en-GB"/>
         </w:rPr>
-        <w:t>{{ A</w:t>
-      </w:r>
+        <w:t xml:space="preserve">{{ </w:t>
+      </w:r>
+      <w:proofErr w:type="spellStart"/>
       <w:r>
         <w:rPr>
           <w:rFonts w:ascii="Gill Sans MT" w:hAnsi="Gill Sans MT"/>
           <w:lang w:val="en-GB"/>
         </w:rPr>
-        <w:t>dr</w:t>
+        <w:t>A</w:t>
       </w:r>
       <w:r>
         <w:rPr>
           <w:rFonts w:ascii="Gill Sans MT" w:hAnsi="Gill Sans MT"/>
           <w:lang w:val="en-GB"/>
         </w:rPr>
-        <w:t>esat.organ }}</w:t>
+        <w:t>dr</w:t>
+      </w:r>
+      <w:r>
+        <w:rPr>
+          <w:rFonts w:ascii="Gill Sans MT" w:hAnsi="Gill Sans MT"/>
+          <w:lang w:val="en-GB"/>
+        </w:rPr>
+        <w:t>esat.organ</w:t>
+      </w:r>
+      <w:proofErr w:type="spellEnd"/>
+      <w:proofErr w:type="gramEnd"/>
+      <w:r>
+        <w:rPr>
+          <w:rFonts w:ascii="Gill Sans MT" w:hAnsi="Gill Sans MT"/>
+          <w:lang w:val="en-GB"/>
+        </w:rPr>
+        <w:t xml:space="preserve"> }}</w:t>
       </w:r>
     </w:p>
     <w:p>
@@ -158,11 +272,27 @@
       </w:r>
     </w:p>
     <w:p>
+      <w:proofErr w:type="gramStart"/>
       <w:r>
         <w:rPr>
           <w:lang w:val="en-GB"/>
         </w:rPr>
-        <w:t>{{ Podani.obsah }}</w:t>
+        <w:t xml:space="preserve">{{ </w:t>
+      </w:r>
+      <w:proofErr w:type="spellStart"/>
+      <w:r>
+        <w:rPr>
+          <w:lang w:val="en-GB"/>
+        </w:rPr>
+        <w:t>Podani.obsah</w:t>
+      </w:r>
+      <w:proofErr w:type="spellEnd"/>
+      <w:proofErr w:type="gramEnd"/>
+      <w:r>
+        <w:rPr>
+          <w:lang w:val="en-GB"/>
+        </w:rPr>
+        <w:t xml:space="preserve"> }}</w:t>
       </w:r>
     </w:p>
     <w:p/>
@@ -199,7 +329,8 @@
     </w:p>
     <w:tbl>
       <w:tblPr>
-        <w:tblW w:w="0" w:type="auto"/>
+        <w:tblW w:w="9924" w:type="dxa"/>
+        <w:tblInd w:w="-998" w:type="dxa"/>
         <w:tblBorders>
           <w:top w:val="single" w:sz="4" w:space="0" w:color="auto"/>
           <w:left w:val="single" w:sz="4" w:space="0" w:color="auto"/>
@@ -211,21 +342,22 @@
         <w:tblLook w:val="04A0" w:firstRow="1" w:lastRow="0" w:firstColumn="1" w:lastColumn="0" w:noHBand="0" w:noVBand="1"/>
       </w:tblPr>
       <w:tblGrid>
-        <w:gridCol w:w="512"/>
-        <w:gridCol w:w="1373"/>
-        <w:gridCol w:w="1736"/>
-        <w:gridCol w:w="2710"/>
-        <w:gridCol w:w="9"/>
-        <w:gridCol w:w="1585"/>
+        <w:gridCol w:w="426"/>
+        <w:gridCol w:w="1560"/>
+        <w:gridCol w:w="1984"/>
+        <w:gridCol w:w="4394"/>
+        <w:gridCol w:w="1560"/>
       </w:tblGrid>
       <w:tr>
         <w:tc>
           <w:tcPr>
-            <w:tcW w:w="512" w:type="dxa"/>
+            <w:tcW w:w="426" w:type="dxa"/>
             <w:shd w:val="clear" w:color="auto" w:fill="auto"/>
+            <w:vAlign w:val="center"/>
           </w:tcPr>
           <w:p>
             <w:pPr>
+              <w:spacing w:line="240" w:lineRule="auto"/>
               <w:rPr>
                 <w:rFonts w:cs="Open Sans"/>
                 <w:sz w:val="20"/>
@@ -244,11 +376,13 @@
         </w:tc>
         <w:tc>
           <w:tcPr>
-            <w:tcW w:w="1373" w:type="dxa"/>
+            <w:tcW w:w="1560" w:type="dxa"/>
             <w:shd w:val="clear" w:color="auto" w:fill="auto"/>
+            <w:vAlign w:val="center"/>
           </w:tcPr>
           <w:p>
             <w:pPr>
+              <w:spacing w:line="240" w:lineRule="auto"/>
               <w:rPr>
                 <w:rFonts w:cs="Open Sans"/>
                 <w:sz w:val="20"/>
@@ -267,11 +401,13 @@
         </w:tc>
         <w:tc>
           <w:tcPr>
-            <w:tcW w:w="1736" w:type="dxa"/>
+            <w:tcW w:w="1984" w:type="dxa"/>
             <w:shd w:val="clear" w:color="auto" w:fill="auto"/>
+            <w:vAlign w:val="center"/>
           </w:tcPr>
           <w:p>
             <w:pPr>
+              <w:spacing w:line="240" w:lineRule="auto"/>
               <w:rPr>
                 <w:rFonts w:cs="Open Sans"/>
                 <w:sz w:val="20"/>
@@ -290,11 +426,13 @@
         </w:tc>
         <w:tc>
           <w:tcPr>
-            <w:tcW w:w="2710" w:type="dxa"/>
+            <w:tcW w:w="4394" w:type="dxa"/>
             <w:shd w:val="clear" w:color="auto" w:fill="auto"/>
+            <w:vAlign w:val="center"/>
           </w:tcPr>
           <w:p>
             <w:pPr>
+              <w:spacing w:line="240" w:lineRule="auto"/>
               <w:rPr>
                 <w:rFonts w:cs="Open Sans"/>
                 <w:sz w:val="20"/>
@@ -313,12 +451,13 @@
         </w:tc>
         <w:tc>
           <w:tcPr>
-            <w:tcW w:w="1594" w:type="dxa"/>
-            <w:gridSpan w:val="2"/>
+            <w:tcW w:w="1560" w:type="dxa"/>
             <w:shd w:val="clear" w:color="auto" w:fill="auto"/>
+            <w:vAlign w:val="center"/>
           </w:tcPr>
           <w:p>
             <w:pPr>
+              <w:spacing w:line="240" w:lineRule="auto"/>
               <w:rPr>
                 <w:rFonts w:cs="Open Sans"/>
                 <w:sz w:val="20"/>
@@ -339,8 +478,8 @@
       <w:tr>
         <w:tc>
           <w:tcPr>
-            <w:tcW w:w="7925" w:type="dxa"/>
-            <w:gridSpan w:val="6"/>
+            <w:tcW w:w="9924" w:type="dxa"/>
+            <w:gridSpan w:val="5"/>
             <w:shd w:val="clear" w:color="auto" w:fill="auto"/>
           </w:tcPr>
           <w:p>
@@ -358,7 +497,27 @@
                 <w:szCs w:val="22"/>
                 <w:lang w:val="en-GB"/>
               </w:rPr>
-              <w:t>{%tr for x in Podani.pocetPodpis %}</w:t>
+              <w:t xml:space="preserve">{%tr for x in </w:t>
+            </w:r>
+            <w:proofErr w:type="spellStart"/>
+            <w:r>
+              <w:rPr>
+                <w:rFonts w:cs="Open Sans"/>
+                <w:sz w:val="20"/>
+                <w:szCs w:val="22"/>
+                <w:lang w:val="en-GB"/>
+              </w:rPr>
+              <w:t>Podani.pocetPodpis</w:t>
+            </w:r>
+            <w:proofErr w:type="spellEnd"/>
+            <w:r>
+              <w:rPr>
+                <w:rFonts w:cs="Open Sans"/>
+                <w:sz w:val="20"/>
+                <w:szCs w:val="22"/>
+                <w:lang w:val="en-GB"/>
+              </w:rPr>
+              <w:t xml:space="preserve"> %}</w:t>
             </w:r>
           </w:p>
         </w:tc>
@@ -366,7 +525,7 @@
       <w:tr>
         <w:tc>
           <w:tcPr>
-            <w:tcW w:w="512" w:type="dxa"/>
+            <w:tcW w:w="426" w:type="dxa"/>
             <w:shd w:val="clear" w:color="auto" w:fill="auto"/>
           </w:tcPr>
           <w:p>
@@ -377,6 +536,7 @@
                 <w:szCs w:val="22"/>
               </w:rPr>
             </w:pPr>
+            <w:proofErr w:type="gramStart"/>
             <w:r>
               <w:rPr>
                 <w:rFonts w:cs="Open Sans"/>
@@ -384,7 +544,17 @@
                 <w:szCs w:val="22"/>
                 <w:lang w:val="en-GB"/>
               </w:rPr>
-              <w:t>{{   x }}</w:t>
+              <w:t xml:space="preserve">{{  </w:t>
+            </w:r>
+            <w:proofErr w:type="gramEnd"/>
+            <w:r>
+              <w:rPr>
+                <w:rFonts w:cs="Open Sans"/>
+                <w:sz w:val="20"/>
+                <w:szCs w:val="22"/>
+                <w:lang w:val="en-GB"/>
+              </w:rPr>
+              <w:t xml:space="preserve"> x }}</w:t>
             </w:r>
             <w:r>
               <w:rPr>
@@ -398,7 +568,7 @@
         </w:tc>
         <w:tc>
           <w:tcPr>
-            <w:tcW w:w="1373" w:type="dxa"/>
+            <w:tcW w:w="1560" w:type="dxa"/>
             <w:shd w:val="clear" w:color="auto" w:fill="auto"/>
           </w:tcPr>
           <w:p>
@@ -413,7 +583,7 @@
         </w:tc>
         <w:tc>
           <w:tcPr>
-            <w:tcW w:w="1736" w:type="dxa"/>
+            <w:tcW w:w="1984" w:type="dxa"/>
             <w:shd w:val="clear" w:color="auto" w:fill="auto"/>
           </w:tcPr>
           <w:p>
@@ -428,7 +598,7 @@
         </w:tc>
         <w:tc>
           <w:tcPr>
-            <w:tcW w:w="2710" w:type="dxa"/>
+            <w:tcW w:w="4394" w:type="dxa"/>
             <w:shd w:val="clear" w:color="auto" w:fill="auto"/>
           </w:tcPr>
           <w:p>
@@ -443,8 +613,7 @@
         </w:tc>
         <w:tc>
           <w:tcPr>
-            <w:tcW w:w="1594" w:type="dxa"/>
-            <w:gridSpan w:val="2"/>
+            <w:tcW w:w="1560" w:type="dxa"/>
             <w:shd w:val="clear" w:color="auto" w:fill="auto"/>
           </w:tcPr>
           <w:p>
@@ -461,8 +630,8 @@
       <w:tr>
         <w:tc>
           <w:tcPr>
-            <w:tcW w:w="7925" w:type="dxa"/>
-            <w:gridSpan w:val="6"/>
+            <w:tcW w:w="9924" w:type="dxa"/>
+            <w:gridSpan w:val="5"/>
             <w:shd w:val="clear" w:color="auto" w:fill="auto"/>
           </w:tcPr>
           <w:p>
@@ -480,7 +649,27 @@
                 <w:szCs w:val="22"/>
                 <w:lang w:val="en-GB"/>
               </w:rPr>
-              <w:t>{%tr endfor %}</w:t>
+              <w:t xml:space="preserve">{%tr </w:t>
+            </w:r>
+            <w:proofErr w:type="spellStart"/>
+            <w:r>
+              <w:rPr>
+                <w:rFonts w:cs="Open Sans"/>
+                <w:sz w:val="20"/>
+                <w:szCs w:val="22"/>
+                <w:lang w:val="en-GB"/>
+              </w:rPr>
+              <w:t>endfor</w:t>
+            </w:r>
+            <w:proofErr w:type="spellEnd"/>
+            <w:r>
+              <w:rPr>
+                <w:rFonts w:cs="Open Sans"/>
+                <w:sz w:val="20"/>
+                <w:szCs w:val="22"/>
+                <w:lang w:val="en-GB"/>
+              </w:rPr>
+              <w:t xml:space="preserve"> %}</w:t>
             </w:r>
           </w:p>
         </w:tc>
@@ -488,8 +677,8 @@
       <w:tr>
         <w:tc>
           <w:tcPr>
-            <w:tcW w:w="6340" w:type="dxa"/>
-            <w:gridSpan w:val="5"/>
+            <w:tcW w:w="8364" w:type="dxa"/>
+            <w:gridSpan w:val="4"/>
             <w:shd w:val="clear" w:color="auto" w:fill="auto"/>
           </w:tcPr>
           <w:p>
@@ -502,6 +691,7 @@
                 <w:lang w:val="en-GB"/>
               </w:rPr>
             </w:pPr>
+            <w:proofErr w:type="spellStart"/>
             <w:r>
               <w:rPr>
                 <w:rFonts w:cs="Open Sans"/>
@@ -509,13 +699,43 @@
                 <w:szCs w:val="22"/>
                 <w:lang w:val="en-GB"/>
               </w:rPr>
-              <w:t>Součet podpisů:</w:t>
+              <w:t>Součet</w:t>
+            </w:r>
+            <w:proofErr w:type="spellEnd"/>
+            <w:r>
+              <w:rPr>
+                <w:rFonts w:cs="Open Sans"/>
+                <w:sz w:val="20"/>
+                <w:szCs w:val="22"/>
+                <w:lang w:val="en-GB"/>
+              </w:rPr>
+              <w:t xml:space="preserve"> </w:t>
+            </w:r>
+            <w:proofErr w:type="spellStart"/>
+            <w:r>
+              <w:rPr>
+                <w:rFonts w:cs="Open Sans"/>
+                <w:sz w:val="20"/>
+                <w:szCs w:val="22"/>
+                <w:lang w:val="en-GB"/>
+              </w:rPr>
+              <w:t>podpisů</w:t>
+            </w:r>
+            <w:proofErr w:type="spellEnd"/>
+            <w:r>
+              <w:rPr>
+                <w:rFonts w:cs="Open Sans"/>
+                <w:sz w:val="20"/>
+                <w:szCs w:val="22"/>
+                <w:lang w:val="en-GB"/>
+              </w:rPr>
+              <w:t>:</w:t>
             </w:r>
           </w:p>
         </w:tc>
         <w:tc>
           <w:tcPr>
-            <w:tcW w:w="1585" w:type="dxa"/>
+            <w:tcW w:w="1560" w:type="dxa"/>
             <w:shd w:val="clear" w:color="auto" w:fill="auto"/>
           </w:tcPr>
           <w:p>
@@ -560,7 +780,7 @@
 </file>
 
 <file path=word/endnotes.xml><?xml version="1.0" encoding="utf-8"?>
-<w:endnotes xmlns:wpc="http://schemas.microsoft.com/office/word/2010/wordprocessingCanvas" xmlns:cx="http://schemas.microsoft.com/office/drawing/2014/chartex" xmlns:cx1="http://schemas.microsoft.com/office/drawing/2015/9/8/chartex" xmlns:cx2="http://schemas.microsoft.com/office/drawing/2015/10/21/chartex" xmlns:cx3="http://schemas.microsoft.com/office/drawing/2016/5/9/chartex" xmlns:cx4="http://schemas.microsoft.com/office/drawing/2016/5/10/chartex" xmlns:cx5="http://schemas.microsoft.com/office/drawing/2016/5/11/chartex" xmlns:cx6="http://schemas.microsoft.com/office/drawing/2016/5/12/chartex" xmlns:cx7="http://schemas.microsoft.com/office/drawing/2016/5/13/chartex" xmlns:cx8="http://schemas.microsoft.com/office/drawing/2016/5/14/chartex" xmlns:mc="http://schemas.openxmlformats.org/markup-compatibility/2006" xmlns:aink="http://schemas.microsoft.com/office/drawing/2016/ink" xmlns:am3d="http://schemas.microsoft.com/office/drawing/2017/model3d" xmlns:o="urn:schemas-microsoft-com:office:office" xmlns:r="http://schemas.openxmlformats.org/officeDocument/2006/relationships" xmlns:m="http://schemas.openxmlformats.org/officeDocument/2006/math" xmlns:v="urn:schemas-microsoft-com:vml" xmlns:wp14="http://schemas.microsoft.com/office/word/2010/wordprocessingDrawing" xmlns:wp="http://schemas.openxmlformats.org/drawingml/2006/wordprocessingDrawing" xmlns:w10="urn:schemas-microsoft-com:office:word" xmlns:w="http://schemas.openxmlformats.org/wordprocessingml/2006/main" xmlns:w14="http://schemas.microsoft.com/office/word/2010/wordml" xmlns:w15="http://schemas.microsoft.com/office/word/2012/wordml" xmlns:w16cex="http://schemas.microsoft.com/office/word/2018/wordml/cex" xmlns:w16cid="http://schemas.microsoft.com/office/word/2016/wordml/cid" xmlns:w16="http://schemas.microsoft.com/office/word/2018/wordml" xmlns:w16sdtdh="http://schemas.microsoft.com/office/word/2020/wordml/sdtdatahash" xmlns:w16se="http://schemas.microsoft.com/office/word/2015/wordml/symex" xmlns:wpg="http://schemas.microsoft.com/office/word/2010/wordprocessingGroup" xmlns:wpi="http://schemas.microsoft.com/office/word/2010/wordprocessingInk" xmlns:wne="http://schemas.microsoft.com/office/word/2006/wordml" xmlns:wps="http://schemas.microsoft.com/office/word/2010/wordprocessingShape" mc:Ignorable="w14 w15 w16se w16cid w16 w16cex w16sdtdh wp14">
+<w:endnotes xmlns:wpc="http://schemas.microsoft.com/office/word/2010/wordprocessingCanvas" xmlns:cx="http://schemas.microsoft.com/office/drawing/2014/chartex" xmlns:cx1="http://schemas.microsoft.com/office/drawing/2015/9/8/chartex" xmlns:cx2="http://schemas.microsoft.com/office/drawing/2015/10/21/chartex" xmlns:cx3="http://schemas.microsoft.com/office/drawing/2016/5/9/chartex" xmlns:cx4="http://schemas.microsoft.com/office/drawing/2016/5/10/chartex" xmlns:cx5="http://schemas.microsoft.com/office/drawing/2016/5/11/chartex" xmlns:cx6="http://schemas.microsoft.com/office/drawing/2016/5/12/chartex" xmlns:cx7="http://schemas.microsoft.com/office/drawing/2016/5/13/chartex" xmlns:cx8="http://schemas.microsoft.com/office/drawing/2016/5/14/chartex" xmlns:mc="http://schemas.openxmlformats.org/markup-compatibility/2006" xmlns:aink="http://schemas.microsoft.com/office/drawing/2016/ink" xmlns:am3d="http://schemas.microsoft.com/office/drawing/2017/model3d" xmlns:o="urn:schemas-microsoft-com:office:office" xmlns:oel="http://schemas.microsoft.com/office/2019/extlst" xmlns:r="http://schemas.openxmlformats.org/officeDocument/2006/relationships" xmlns:m="http://schemas.openxmlformats.org/officeDocument/2006/math" xmlns:v="urn:schemas-microsoft-com:vml" xmlns:wp14="http://schemas.microsoft.com/office/word/2010/wordprocessingDrawing" xmlns:wp="http://schemas.openxmlformats.org/drawingml/2006/wordprocessingDrawing" xmlns:w10="urn:schemas-microsoft-com:office:word" xmlns:w="http://schemas.openxmlformats.org/wordprocessingml/2006/main" xmlns:w14="http://schemas.microsoft.com/office/word/2010/wordml" xmlns:w15="http://schemas.microsoft.com/office/word/2012/wordml" xmlns:w16cex="http://schemas.microsoft.com/office/word/2018/wordml/cex" xmlns:w16cid="http://schemas.microsoft.com/office/word/2016/wordml/cid" xmlns:w16="http://schemas.microsoft.com/office/word/2018/wordml" xmlns:w16sdtdh="http://schemas.microsoft.com/office/word/2020/wordml/sdtdatahash" xmlns:w16se="http://schemas.microsoft.com/office/word/2015/wordml/symex" xmlns:wpg="http://schemas.microsoft.com/office/word/2010/wordprocessingGroup" xmlns:wpi="http://schemas.microsoft.com/office/word/2010/wordprocessingInk" xmlns:wne="http://schemas.microsoft.com/office/word/2006/wordml" xmlns:wps="http://schemas.microsoft.com/office/word/2010/wordprocessingShape" mc:Ignorable="w14 w15 w16se w16cid w16 w16cex w16sdtdh wp14">
   <w:endnote w:type="separator" w:id="-1">
     <w:p>
       <w:r>
@@ -579,7 +799,7 @@
 </file>
 
 <file path=word/footer1.xml><?xml version="1.0" encoding="utf-8"?>
-<w:ftr xmlns:wpc="http://schemas.microsoft.com/office/word/2010/wordprocessingCanvas" xmlns:cx="http://schemas.microsoft.com/office/drawing/2014/chartex" xmlns:cx1="http://schemas.microsoft.com/office/drawing/2015/9/8/chartex" xmlns:cx2="http://schemas.microsoft.com/office/drawing/2015/10/21/chartex" xmlns:cx3="http://schemas.microsoft.com/office/drawing/2016/5/9/chartex" xmlns:cx4="http://schemas.microsoft.com/office/drawing/2016/5/10/chartex" xmlns:cx5="http://schemas.microsoft.com/office/drawing/2016/5/11/chartex" xmlns:cx6="http://schemas.microsoft.com/office/drawing/2016/5/12/chartex" xmlns:cx7="http://schemas.microsoft.com/office/drawing/2016/5/13/chartex" xmlns:cx8="http://schemas.microsoft.com/office/drawing/2016/5/14/chartex" xmlns:mc="http://schemas.openxmlformats.org/markup-compatibility/2006" xmlns:aink="http://schemas.microsoft.com/office/drawing/2016/ink" xmlns:am3d="http://schemas.microsoft.com/office/drawing/2017/model3d" xmlns:o="urn:schemas-microsoft-com:office:office" xmlns:r="http://schemas.openxmlformats.org/officeDocument/2006/relationships" xmlns:m="http://schemas.openxmlformats.org/officeDocument/2006/math" xmlns:v="urn:schemas-microsoft-com:vml" xmlns:wp14="http://schemas.microsoft.com/office/word/2010/wordprocessingDrawing" xmlns:wp="http://schemas.openxmlformats.org/drawingml/2006/wordprocessingDrawing" xmlns:w10="urn:schemas-microsoft-com:office:word" xmlns:w="http://schemas.openxmlformats.org/wordprocessingml/2006/main" xmlns:w14="http://schemas.microsoft.com/office/word/2010/wordml" xmlns:w15="http://schemas.microsoft.com/office/word/2012/wordml" xmlns:w16cex="http://schemas.microsoft.com/office/word/2018/wordml/cex" xmlns:w16cid="http://schemas.microsoft.com/office/word/2016/wordml/cid" xmlns:w16="http://schemas.microsoft.com/office/word/2018/wordml" xmlns:w16sdtdh="http://schemas.microsoft.com/office/word/2020/wordml/sdtdatahash" xmlns:w16se="http://schemas.microsoft.com/office/word/2015/wordml/symex" xmlns:wpg="http://schemas.microsoft.com/office/word/2010/wordprocessingGroup" xmlns:wpi="http://schemas.microsoft.com/office/word/2010/wordprocessingInk" xmlns:wne="http://schemas.microsoft.com/office/word/2006/wordml" xmlns:wps="http://schemas.microsoft.com/office/word/2010/wordprocessingShape" mc:Ignorable="w14 w15 w16se w16cid w16 w16cex w16sdtdh wp14">
+<w:ftr xmlns:wpc="http://schemas.microsoft.com/office/word/2010/wordprocessingCanvas" xmlns:cx="http://schemas.microsoft.com/office/drawing/2014/chartex" xmlns:cx1="http://schemas.microsoft.com/office/drawing/2015/9/8/chartex" xmlns:cx2="http://schemas.microsoft.com/office/drawing/2015/10/21/chartex" xmlns:cx3="http://schemas.microsoft.com/office/drawing/2016/5/9/chartex" xmlns:cx4="http://schemas.microsoft.com/office/drawing/2016/5/10/chartex" xmlns:cx5="http://schemas.microsoft.com/office/drawing/2016/5/11/chartex" xmlns:cx6="http://schemas.microsoft.com/office/drawing/2016/5/12/chartex" xmlns:cx7="http://schemas.microsoft.com/office/drawing/2016/5/13/chartex" xmlns:cx8="http://schemas.microsoft.com/office/drawing/2016/5/14/chartex" xmlns:mc="http://schemas.openxmlformats.org/markup-compatibility/2006" xmlns:aink="http://schemas.microsoft.com/office/drawing/2016/ink" xmlns:am3d="http://schemas.microsoft.com/office/drawing/2017/model3d" xmlns:o="urn:schemas-microsoft-com:office:office" xmlns:oel="http://schemas.microsoft.com/office/2019/extlst" xmlns:r="http://schemas.openxmlformats.org/officeDocument/2006/relationships" xmlns:m="http://schemas.openxmlformats.org/officeDocument/2006/math" xmlns:v="urn:schemas-microsoft-com:vml" xmlns:wp14="http://schemas.microsoft.com/office/word/2010/wordprocessingDrawing" xmlns:wp="http://schemas.openxmlformats.org/drawingml/2006/wordprocessingDrawing" xmlns:w10="urn:schemas-microsoft-com:office:word" xmlns:w="http://schemas.openxmlformats.org/wordprocessingml/2006/main" xmlns:w14="http://schemas.microsoft.com/office/word/2010/wordml" xmlns:w15="http://schemas.microsoft.com/office/word/2012/wordml" xmlns:w16cex="http://schemas.microsoft.com/office/word/2018/wordml/cex" xmlns:w16cid="http://schemas.microsoft.com/office/word/2016/wordml/cid" xmlns:w16="http://schemas.microsoft.com/office/word/2018/wordml" xmlns:w16sdtdh="http://schemas.microsoft.com/office/word/2020/wordml/sdtdatahash" xmlns:w16se="http://schemas.microsoft.com/office/word/2015/wordml/symex" xmlns:wpg="http://schemas.microsoft.com/office/word/2010/wordprocessingGroup" xmlns:wpi="http://schemas.microsoft.com/office/word/2010/wordprocessingInk" xmlns:wne="http://schemas.microsoft.com/office/word/2006/wordml" xmlns:wps="http://schemas.microsoft.com/office/word/2010/wordprocessingShape" mc:Ignorable="w14 w15 w16se w16cid w16 w16cex w16sdtdh wp14">
   <w:sdt>
     <w:sdtPr>
       <w:id w:val="-640893468"/>
@@ -653,7 +873,7 @@
 </file>
 
 <file path=word/footer2.xml><?xml version="1.0" encoding="utf-8"?>
-<w:ftr xmlns:wpc="http://schemas.microsoft.com/office/word/2010/wordprocessingCanvas" xmlns:cx="http://schemas.microsoft.com/office/drawing/2014/chartex" xmlns:cx1="http://schemas.microsoft.com/office/drawing/2015/9/8/chartex" xmlns:cx2="http://schemas.microsoft.com/office/drawing/2015/10/21/chartex" xmlns:cx3="http://schemas.microsoft.com/office/drawing/2016/5/9/chartex" xmlns:cx4="http://schemas.microsoft.com/office/drawing/2016/5/10/chartex" xmlns:cx5="http://schemas.microsoft.com/office/drawing/2016/5/11/chartex" xmlns:cx6="http://schemas.microsoft.com/office/drawing/2016/5/12/chartex" xmlns:cx7="http://schemas.microsoft.com/office/drawing/2016/5/13/chartex" xmlns:cx8="http://schemas.microsoft.com/office/drawing/2016/5/14/chartex" xmlns:mc="http://schemas.openxmlformats.org/markup-compatibility/2006" xmlns:aink="http://schemas.microsoft.com/office/drawing/2016/ink" xmlns:am3d="http://schemas.microsoft.com/office/drawing/2017/model3d" xmlns:o="urn:schemas-microsoft-com:office:office" xmlns:r="http://schemas.openxmlformats.org/officeDocument/2006/relationships" xmlns:m="http://schemas.openxmlformats.org/officeDocument/2006/math" xmlns:v="urn:schemas-microsoft-com:vml" xmlns:wp14="http://schemas.microsoft.com/office/word/2010/wordprocessingDrawing" xmlns:wp="http://schemas.openxmlformats.org/drawingml/2006/wordprocessingDrawing" xmlns:w10="urn:schemas-microsoft-com:office:word" xmlns:w="http://schemas.openxmlformats.org/wordprocessingml/2006/main" xmlns:w14="http://schemas.microsoft.com/office/word/2010/wordml" xmlns:w15="http://schemas.microsoft.com/office/word/2012/wordml" xmlns:w16cex="http://schemas.microsoft.com/office/word/2018/wordml/cex" xmlns:w16cid="http://schemas.microsoft.com/office/word/2016/wordml/cid" xmlns:w16="http://schemas.microsoft.com/office/word/2018/wordml" xmlns:w16sdtdh="http://schemas.microsoft.com/office/word/2020/wordml/sdtdatahash" xmlns:w16se="http://schemas.microsoft.com/office/word/2015/wordml/symex" xmlns:wpg="http://schemas.microsoft.com/office/word/2010/wordprocessingGroup" xmlns:wpi="http://schemas.microsoft.com/office/word/2010/wordprocessingInk" xmlns:wne="http://schemas.microsoft.com/office/word/2006/wordml" xmlns:wps="http://schemas.microsoft.com/office/word/2010/wordprocessingShape" mc:Ignorable="w14 w15 w16se w16cid w16 w16cex w16sdtdh wp14">
+<w:ftr xmlns:wpc="http://schemas.microsoft.com/office/word/2010/wordprocessingCanvas" xmlns:cx="http://schemas.microsoft.com/office/drawing/2014/chartex" xmlns:cx1="http://schemas.microsoft.com/office/drawing/2015/9/8/chartex" xmlns:cx2="http://schemas.microsoft.com/office/drawing/2015/10/21/chartex" xmlns:cx3="http://schemas.microsoft.com/office/drawing/2016/5/9/chartex" xmlns:cx4="http://schemas.microsoft.com/office/drawing/2016/5/10/chartex" xmlns:cx5="http://schemas.microsoft.com/office/drawing/2016/5/11/chartex" xmlns:cx6="http://schemas.microsoft.com/office/drawing/2016/5/12/chartex" xmlns:cx7="http://schemas.microsoft.com/office/drawing/2016/5/13/chartex" xmlns:cx8="http://schemas.microsoft.com/office/drawing/2016/5/14/chartex" xmlns:mc="http://schemas.openxmlformats.org/markup-compatibility/2006" xmlns:aink="http://schemas.microsoft.com/office/drawing/2016/ink" xmlns:am3d="http://schemas.microsoft.com/office/drawing/2017/model3d" xmlns:o="urn:schemas-microsoft-com:office:office" xmlns:oel="http://schemas.microsoft.com/office/2019/extlst" xmlns:r="http://schemas.openxmlformats.org/officeDocument/2006/relationships" xmlns:m="http://schemas.openxmlformats.org/officeDocument/2006/math" xmlns:v="urn:schemas-microsoft-com:vml" xmlns:wp14="http://schemas.microsoft.com/office/word/2010/wordprocessingDrawing" xmlns:wp="http://schemas.openxmlformats.org/drawingml/2006/wordprocessingDrawing" xmlns:w10="urn:schemas-microsoft-com:office:word" xmlns:w="http://schemas.openxmlformats.org/wordprocessingml/2006/main" xmlns:w14="http://schemas.microsoft.com/office/word/2010/wordml" xmlns:w15="http://schemas.microsoft.com/office/word/2012/wordml" xmlns:w16cex="http://schemas.microsoft.com/office/word/2018/wordml/cex" xmlns:w16cid="http://schemas.microsoft.com/office/word/2016/wordml/cid" xmlns:w16="http://schemas.microsoft.com/office/word/2018/wordml" xmlns:w16sdtdh="http://schemas.microsoft.com/office/word/2020/wordml/sdtdatahash" xmlns:w16se="http://schemas.microsoft.com/office/word/2015/wordml/symex" xmlns:wpg="http://schemas.microsoft.com/office/word/2010/wordprocessingGroup" xmlns:wpi="http://schemas.microsoft.com/office/word/2010/wordprocessingInk" xmlns:wne="http://schemas.microsoft.com/office/word/2006/wordml" xmlns:wps="http://schemas.microsoft.com/office/word/2010/wordprocessingShape" mc:Ignorable="w14 w15 w16se w16cid w16 w16cex w16sdtdh wp14">
   <w:sdt>
     <w:sdtPr>
       <w:id w:val="643468582"/>
@@ -729,7 +949,7 @@
 </file>
 
 <file path=word/footnotes.xml><?xml version="1.0" encoding="utf-8"?>
-<w:footnotes xmlns:wpc="http://schemas.microsoft.com/office/word/2010/wordprocessingCanvas" xmlns:cx="http://schemas.microsoft.com/office/drawing/2014/chartex" xmlns:cx1="http://schemas.microsoft.com/office/drawing/2015/9/8/chartex" xmlns:cx2="http://schemas.microsoft.com/office/drawing/2015/10/21/chartex" xmlns:cx3="http://schemas.microsoft.com/office/drawing/2016/5/9/chartex" xmlns:cx4="http://schemas.microsoft.com/office/drawing/2016/5/10/chartex" xmlns:cx5="http://schemas.microsoft.com/office/drawing/2016/5/11/chartex" xmlns:cx6="http://schemas.microsoft.com/office/drawing/2016/5/12/chartex" xmlns:cx7="http://schemas.microsoft.com/office/drawing/2016/5/13/chartex" xmlns:cx8="http://schemas.microsoft.com/office/drawing/2016/5/14/chartex" xmlns:mc="http://schemas.openxmlformats.org/markup-compatibility/2006" xmlns:aink="http://schemas.microsoft.com/office/drawing/2016/ink" xmlns:am3d="http://schemas.microsoft.com/office/drawing/2017/model3d" xmlns:o="urn:schemas-microsoft-com:office:office" xmlns:r="http://schemas.openxmlformats.org/officeDocument/2006/relationships" xmlns:m="http://schemas.openxmlformats.org/officeDocument/2006/math" xmlns:v="urn:schemas-microsoft-com:vml" xmlns:wp14="http://schemas.microsoft.com/office/word/2010/wordprocessingDrawing" xmlns:wp="http://schemas.openxmlformats.org/drawingml/2006/wordprocessingDrawing" xmlns:w10="urn:schemas-microsoft-com:office:word" xmlns:w="http://schemas.openxmlformats.org/wordprocessingml/2006/main" xmlns:w14="http://schemas.microsoft.com/office/word/2010/wordml" xmlns:w15="http://schemas.microsoft.com/office/word/2012/wordml" xmlns:w16cex="http://schemas.microsoft.com/office/word/2018/wordml/cex" xmlns:w16cid="http://schemas.microsoft.com/office/word/2016/wordml/cid" xmlns:w16="http://schemas.microsoft.com/office/word/2018/wordml" xmlns:w16sdtdh="http://schemas.microsoft.com/office/word/2020/wordml/sdtdatahash" xmlns:w16se="http://schemas.microsoft.com/office/word/2015/wordml/symex" xmlns:wpg="http://schemas.microsoft.com/office/word/2010/wordprocessingGroup" xmlns:wpi="http://schemas.microsoft.com/office/word/2010/wordprocessingInk" xmlns:wne="http://schemas.microsoft.com/office/word/2006/wordml" xmlns:wps="http://schemas.microsoft.com/office/word/2010/wordprocessingShape" mc:Ignorable="w14 w15 w16se w16cid w16 w16cex w16sdtdh wp14">
+<w:footnotes xmlns:wpc="http://schemas.microsoft.com/office/word/2010/wordprocessingCanvas" xmlns:cx="http://schemas.microsoft.com/office/drawing/2014/chartex" xmlns:cx1="http://schemas.microsoft.com/office/drawing/2015/9/8/chartex" xmlns:cx2="http://schemas.microsoft.com/office/drawing/2015/10/21/chartex" xmlns:cx3="http://schemas.microsoft.com/office/drawing/2016/5/9/chartex" xmlns:cx4="http://schemas.microsoft.com/office/drawing/2016/5/10/chartex" xmlns:cx5="http://schemas.microsoft.com/office/drawing/2016/5/11/chartex" xmlns:cx6="http://schemas.microsoft.com/office/drawing/2016/5/12/chartex" xmlns:cx7="http://schemas.microsoft.com/office/drawing/2016/5/13/chartex" xmlns:cx8="http://schemas.microsoft.com/office/drawing/2016/5/14/chartex" xmlns:mc="http://schemas.openxmlformats.org/markup-compatibility/2006" xmlns:aink="http://schemas.microsoft.com/office/drawing/2016/ink" xmlns:am3d="http://schemas.microsoft.com/office/drawing/2017/model3d" xmlns:o="urn:schemas-microsoft-com:office:office" xmlns:oel="http://schemas.microsoft.com/office/2019/extlst" xmlns:r="http://schemas.openxmlformats.org/officeDocument/2006/relationships" xmlns:m="http://schemas.openxmlformats.org/officeDocument/2006/math" xmlns:v="urn:schemas-microsoft-com:vml" xmlns:wp14="http://schemas.microsoft.com/office/word/2010/wordprocessingDrawing" xmlns:wp="http://schemas.openxmlformats.org/drawingml/2006/wordprocessingDrawing" xmlns:w10="urn:schemas-microsoft-com:office:word" xmlns:w="http://schemas.openxmlformats.org/wordprocessingml/2006/main" xmlns:w14="http://schemas.microsoft.com/office/word/2010/wordml" xmlns:w15="http://schemas.microsoft.com/office/word/2012/wordml" xmlns:w16cex="http://schemas.microsoft.com/office/word/2018/wordml/cex" xmlns:w16cid="http://schemas.microsoft.com/office/word/2016/wordml/cid" xmlns:w16="http://schemas.microsoft.com/office/word/2018/wordml" xmlns:w16sdtdh="http://schemas.microsoft.com/office/word/2020/wordml/sdtdatahash" xmlns:w16se="http://schemas.microsoft.com/office/word/2015/wordml/symex" xmlns:wpg="http://schemas.microsoft.com/office/word/2010/wordprocessingGroup" xmlns:wpi="http://schemas.microsoft.com/office/word/2010/wordprocessingInk" xmlns:wne="http://schemas.microsoft.com/office/word/2006/wordml" xmlns:wps="http://schemas.microsoft.com/office/word/2010/wordprocessingShape" mc:Ignorable="w14 w15 w16se w16cid w16 w16cex w16sdtdh wp14">
   <w:footnote w:type="separator" w:id="-1">
     <w:p>
       <w:r>
@@ -748,7 +968,7 @@
 </file>
 
 <file path=word/numbering.xml><?xml version="1.0" encoding="utf-8"?>
-<w:numbering xmlns:wpc="http://schemas.microsoft.com/office/word/2010/wordprocessingCanvas" xmlns:cx="http://schemas.microsoft.com/office/drawing/2014/chartex" xmlns:cx1="http://schemas.microsoft.com/office/drawing/2015/9/8/chartex" xmlns:cx2="http://schemas.microsoft.com/office/drawing/2015/10/21/chartex" xmlns:cx3="http://schemas.microsoft.com/office/drawing/2016/5/9/chartex" xmlns:cx4="http://schemas.microsoft.com/office/drawing/2016/5/10/chartex" xmlns:cx5="http://schemas.microsoft.com/office/drawing/2016/5/11/chartex" xmlns:cx6="http://schemas.microsoft.com/office/drawing/2016/5/12/chartex" xmlns:cx7="http://schemas.microsoft.com/office/drawing/2016/5/13/chartex" xmlns:cx8="http://schemas.microsoft.com/office/drawing/2016/5/14/chartex" xmlns:mc="http://schemas.openxmlformats.org/markup-compatibility/2006" xmlns:aink="http://schemas.microsoft.com/office/drawing/2016/ink" xmlns:am3d="http://schemas.microsoft.com/office/drawing/2017/model3d" xmlns:o="urn:schemas-microsoft-com:office:office" xmlns:r="http://schemas.openxmlformats.org/officeDocument/2006/relationships" xmlns:m="http://schemas.openxmlformats.org/officeDocument/2006/math" xmlns:v="urn:schemas-microsoft-com:vml" xmlns:wp14="http://schemas.microsoft.com/office/word/2010/wordprocessingDrawing" xmlns:wp="http://schemas.openxmlformats.org/drawingml/2006/wordprocessingDrawing" xmlns:w10="urn:schemas-microsoft-com:office:word" xmlns:w="http://schemas.openxmlformats.org/wordprocessingml/2006/main" xmlns:w14="http://schemas.microsoft.com/office/word/2010/wordml" xmlns:w15="http://schemas.microsoft.com/office/word/2012/wordml" xmlns:w16cex="http://schemas.microsoft.com/office/word/2018/wordml/cex" xmlns:w16cid="http://schemas.microsoft.com/office/word/2016/wordml/cid" xmlns:w16="http://schemas.microsoft.com/office/word/2018/wordml" xmlns:w16sdtdh="http://schemas.microsoft.com/office/word/2020/wordml/sdtdatahash" xmlns:w16se="http://schemas.microsoft.com/office/word/2015/wordml/symex" xmlns:wpg="http://schemas.microsoft.com/office/word/2010/wordprocessingGroup" xmlns:wpi="http://schemas.microsoft.com/office/word/2010/wordprocessingInk" xmlns:wne="http://schemas.microsoft.com/office/word/2006/wordml" xmlns:wps="http://schemas.microsoft.com/office/word/2010/wordprocessingShape" mc:Ignorable="w14 w15 w16se w16cid w16 w16cex w16sdtdh wp14">
+<w:numbering xmlns:wpc="http://schemas.microsoft.com/office/word/2010/wordprocessingCanvas" xmlns:cx="http://schemas.microsoft.com/office/drawing/2014/chartex" xmlns:cx1="http://schemas.microsoft.com/office/drawing/2015/9/8/chartex" xmlns:cx2="http://schemas.microsoft.com/office/drawing/2015/10/21/chartex" xmlns:cx3="http://schemas.microsoft.com/office/drawing/2016/5/9/chartex" xmlns:cx4="http://schemas.microsoft.com/office/drawing/2016/5/10/chartex" xmlns:cx5="http://schemas.microsoft.com/office/drawing/2016/5/11/chartex" xmlns:cx6="http://schemas.microsoft.com/office/drawing/2016/5/12/chartex" xmlns:cx7="http://schemas.microsoft.com/office/drawing/2016/5/13/chartex" xmlns:cx8="http://schemas.microsoft.com/office/drawing/2016/5/14/chartex" xmlns:mc="http://schemas.openxmlformats.org/markup-compatibility/2006" xmlns:aink="http://schemas.microsoft.com/office/drawing/2016/ink" xmlns:am3d="http://schemas.microsoft.com/office/drawing/2017/model3d" xmlns:o="urn:schemas-microsoft-com:office:office" xmlns:oel="http://schemas.microsoft.com/office/2019/extlst" xmlns:r="http://schemas.openxmlformats.org/officeDocument/2006/relationships" xmlns:m="http://schemas.openxmlformats.org/officeDocument/2006/math" xmlns:v="urn:schemas-microsoft-com:vml" xmlns:wp14="http://schemas.microsoft.com/office/word/2010/wordprocessingDrawing" xmlns:wp="http://schemas.openxmlformats.org/drawingml/2006/wordprocessingDrawing" xmlns:w10="urn:schemas-microsoft-com:office:word" xmlns:w="http://schemas.openxmlformats.org/wordprocessingml/2006/main" xmlns:w14="http://schemas.microsoft.com/office/word/2010/wordml" xmlns:w15="http://schemas.microsoft.com/office/word/2012/wordml" xmlns:w16cex="http://schemas.microsoft.com/office/word/2018/wordml/cex" xmlns:w16cid="http://schemas.microsoft.com/office/word/2016/wordml/cid" xmlns:w16="http://schemas.microsoft.com/office/word/2018/wordml" xmlns:w16sdtdh="http://schemas.microsoft.com/office/word/2020/wordml/sdtdatahash" xmlns:w16se="http://schemas.microsoft.com/office/word/2015/wordml/symex" xmlns:wpg="http://schemas.microsoft.com/office/word/2010/wordprocessingGroup" xmlns:wpi="http://schemas.microsoft.com/office/word/2010/wordprocessingInk" xmlns:wne="http://schemas.microsoft.com/office/word/2006/wordml" xmlns:wps="http://schemas.microsoft.com/office/word/2010/wordprocessingShape" mc:Ignorable="w14 w15 w16se w16cid w16 w16cex w16sdtdh wp14">
   <w:abstractNum w:abstractNumId="0" w15:restartNumberingAfterBreak="0">
     <w:nsid w:val="00000001"/>
     <w:multiLevelType w:val="multilevel"/>
@@ -1582,25 +1802,25 @@
       </w:pPr>
     </w:lvl>
   </w:abstractNum>
-  <w:num w:numId="1">
+  <w:num w:numId="1" w16cid:durableId="1552882815">
     <w:abstractNumId w:val="0"/>
   </w:num>
-  <w:num w:numId="2">
+  <w:num w:numId="2" w16cid:durableId="569119738">
     <w:abstractNumId w:val="1"/>
   </w:num>
-  <w:num w:numId="3">
+  <w:num w:numId="3" w16cid:durableId="1362583251">
     <w:abstractNumId w:val="2"/>
   </w:num>
-  <w:num w:numId="4">
+  <w:num w:numId="4" w16cid:durableId="740375107">
     <w:abstractNumId w:val="4"/>
   </w:num>
-  <w:num w:numId="5">
+  <w:num w:numId="5" w16cid:durableId="356393554">
     <w:abstractNumId w:val="5"/>
   </w:num>
-  <w:num w:numId="6">
+  <w:num w:numId="6" w16cid:durableId="712774975">
     <w:abstractNumId w:val="6"/>
   </w:num>
-  <w:num w:numId="7">
+  <w:num w:numId="7" w16cid:durableId="39210387">
     <w:abstractNumId w:val="3"/>
   </w:num>
 </w:numbering>

</xml_diff>